<commit_message>
Add Witch Way and Setting Primer fixes
</commit_message>
<xml_diff>
--- a/Setting Primer/Setting Primer.docx
+++ b/Setting Primer/Setting Primer.docx
@@ -568,7 +568,16 @@
           <w:b w:val="0"/>
           <w:bCs w:val="0"/>
         </w:rPr>
-        <w:t xml:space="preserve">🙥 </w:t>
+        <w:t>🙥</w:t>
+      </w:r>
+      <w:r>
+        <w:rPr>
+          <w:rStyle w:val="Strong"/>
+          <w:rFonts w:ascii="Segoe UI Symbol" w:hAnsi="Segoe UI Symbol" w:cs="Segoe UI Symbol"/>
+          <w:b w:val="0"/>
+          <w:bCs w:val="0"/>
+        </w:rPr>
+        <w:t xml:space="preserve"> </w:t>
       </w:r>
       <w:r>
         <w:rPr>
@@ -1230,12 +1239,16 @@
         <w:rPr>
           <w:rStyle w:val="Strong"/>
           <w:rFonts w:ascii="Segoe UI Symbol" w:hAnsi="Segoe UI Symbol" w:cs="Segoe UI Symbol"/>
+          <w:b w:val="0"/>
+          <w:bCs w:val="0"/>
         </w:rPr>
         <w:t>🙥</w:t>
       </w:r>
       <w:r>
         <w:rPr>
           <w:rStyle w:val="Strong"/>
+          <w:b w:val="0"/>
+          <w:bCs w:val="0"/>
         </w:rPr>
         <w:t xml:space="preserve"> </w:t>
       </w:r>
@@ -1248,6 +1261,8 @@
       <w:r>
         <w:rPr>
           <w:rStyle w:val="Strong"/>
+          <w:b w:val="0"/>
+          <w:bCs w:val="0"/>
         </w:rPr>
         <w:t xml:space="preserve"> </w:t>
       </w:r>
@@ -1255,6 +1270,8 @@
         <w:rPr>
           <w:rStyle w:val="Strong"/>
           <w:rFonts w:ascii="Segoe UI Symbol" w:hAnsi="Segoe UI Symbol" w:cs="Segoe UI Symbol"/>
+          <w:b w:val="0"/>
+          <w:bCs w:val="0"/>
         </w:rPr>
         <w:t>🙧</w:t>
       </w:r>
@@ -1340,13 +1357,8 @@
               </w:rPr>
             </w:pPr>
             <w:r>
-              <w:t xml:space="preserve">The City of </w:t>
-            </w:r>
-            <w:proofErr w:type="spellStart"/>
-            <w:r>
-              <w:t>Doskvol</w:t>
-            </w:r>
-            <w:proofErr w:type="spellEnd"/>
+              <w:t>The City of Doskvol</w:t>
+            </w:r>
           </w:p>
         </w:tc>
       </w:tr>
@@ -1385,21 +1397,7 @@
               <w:rPr>
                 <w14:ligatures w14:val="none"/>
               </w:rPr>
-              <w:t xml:space="preserve"> </w:t>
-            </w:r>
-            <w:proofErr w:type="spellStart"/>
-            <w:r>
-              <w:rPr>
-                <w14:ligatures w14:val="none"/>
-              </w:rPr>
-              <w:t>Doskvol</w:t>
-            </w:r>
-            <w:proofErr w:type="spellEnd"/>
-            <w:r>
-              <w:rPr>
-                <w14:ligatures w14:val="none"/>
-              </w:rPr>
-              <w:t xml:space="preserve"> sits on the northern tip of </w:t>
+              <w:t xml:space="preserve"> Doskvol sits on the northern tip of </w:t>
             </w:r>
             <w:proofErr w:type="spellStart"/>
             <w:r>
@@ -1515,21 +1513,7 @@
               <w:rPr>
                 <w14:ligatures w14:val="none"/>
               </w:rPr>
-              <w:t xml:space="preserve"> </w:t>
-            </w:r>
-            <w:proofErr w:type="spellStart"/>
-            <w:r>
-              <w:rPr>
-                <w14:ligatures w14:val="none"/>
-              </w:rPr>
-              <w:t>Doskvol</w:t>
-            </w:r>
-            <w:proofErr w:type="spellEnd"/>
-            <w:r>
-              <w:rPr>
-                <w14:ligatures w14:val="none"/>
-              </w:rPr>
-              <w:t xml:space="preserve"> has</w:t>
+              <w:t xml:space="preserve"> Doskvol has</w:t>
             </w:r>
             <w:r>
               <w:rPr>

</xml_diff>